<commit_message>
Section 21 – Roundup And Next Steps
Section 21 – Roundup And Next Steps
</commit_message>
<xml_diff>
--- a/Section 21 – Roundup And Next Steps/Section 21 – Roundup And Next Steps.docx
+++ b/Section 21 – Roundup And Next Steps/Section 21 – Roundup And Next Steps.docx
@@ -24,7 +24,7 @@
           <w:szCs w:val="28"/>
           <w:lang w:val="id-ID"/>
         </w:rPr>
-        <w:t>Section 41 –  Deploying A Vue JS Application</w:t>
+        <w:t>Section 21 – Roundup And Next Steps</w:t>
       </w:r>
     </w:p>
     <w:p>
@@ -38,93 +38,6 @@
           <w:sz w:val="24"/>
           <w:szCs w:val="24"/>
         </w:rPr>
-      </w:pPr>
-    </w:p>
-    <w:p>
-      <w:pPr>
-        <w:pStyle w:val="ListParagraph"/>
-        <w:shd w:val="clear" w:color="auto" w:fill="FFFF00"/>
-        <w:spacing w:after="0" w:line="276" w:lineRule="auto"/>
-        <w:ind w:left="0"/>
-        <w:rPr>
-          <w:rFonts w:ascii="Times New Roman" w:hAnsi="Times New Roman" w:cs="Times New Roman"/>
-          <w:sz w:val="24"/>
-          <w:szCs w:val="24"/>
-        </w:rPr>
-      </w:pPr>
-      <w:r>
-        <w:rPr>
-          <w:rFonts w:ascii="Times New Roman" w:hAnsi="Times New Roman" w:cs="Times New Roman"/>
-          <w:sz w:val="24"/>
-          <w:szCs w:val="24"/>
-          <w:lang w:val="id-ID"/>
-        </w:rPr>
-        <w:t xml:space="preserve">Chapter </w:t>
-      </w:r>
-      <w:r>
-        <w:rPr>
-          <w:rFonts w:ascii="Times New Roman" w:hAnsi="Times New Roman" w:cs="Times New Roman"/>
-          <w:sz w:val="24"/>
-          <w:szCs w:val="24"/>
-        </w:rPr>
-        <w:t>635</w:t>
-      </w:r>
-      <w:r>
-        <w:rPr>
-          <w:rFonts w:ascii="Times New Roman" w:hAnsi="Times New Roman" w:cs="Times New Roman"/>
-          <w:sz w:val="24"/>
-          <w:szCs w:val="24"/>
-          <w:lang w:val="id-ID"/>
-        </w:rPr>
-        <w:t xml:space="preserve"> –</w:t>
-      </w:r>
-      <w:r>
-        <w:rPr>
-          <w:rFonts w:ascii="Times New Roman" w:hAnsi="Times New Roman" w:cs="Times New Roman"/>
-          <w:sz w:val="24"/>
-          <w:szCs w:val="24"/>
-        </w:rPr>
-        <w:t xml:space="preserve"> </w:t>
-      </w:r>
-      <w:r>
-        <w:rPr>
-          <w:rFonts w:ascii="Times New Roman" w:hAnsi="Times New Roman" w:cs="Times New Roman"/>
-          <w:sz w:val="24"/>
-          <w:szCs w:val="24"/>
-        </w:rPr>
-        <w:t xml:space="preserve"> </w:t>
-      </w:r>
-      <w:r>
-        <w:rPr>
-          <w:rFonts w:ascii="Times New Roman" w:hAnsi="Times New Roman" w:cs="Times New Roman"/>
-          <w:sz w:val="24"/>
-          <w:szCs w:val="24"/>
-        </w:rPr>
-        <w:t xml:space="preserve">Chapter </w:t>
-      </w:r>
-      <w:r>
-        <w:rPr>
-          <w:rFonts w:ascii="Times New Roman" w:hAnsi="Times New Roman" w:cs="Times New Roman"/>
-          <w:sz w:val="24"/>
-          <w:szCs w:val="24"/>
-        </w:rPr>
-        <w:t>6</w:t>
-      </w:r>
-      <w:r>
-        <w:rPr>
-          <w:rFonts w:ascii="Times New Roman" w:hAnsi="Times New Roman" w:cs="Times New Roman"/>
-          <w:sz w:val="24"/>
-          <w:szCs w:val="24"/>
-        </w:rPr>
-        <w:t>37</w:t>
-      </w:r>
-    </w:p>
-    <w:p>
-      <w:pPr>
-        <w:tabs>
-          <w:tab w:val="left" w:pos="2880"/>
-        </w:tabs>
-        <w:spacing w:after="0" w:line="276" w:lineRule="auto"/>
       </w:pPr>
     </w:p>
     <w:p>

</xml_diff>